<commit_message>
Ajout cahier des charges pdf
</commit_message>
<xml_diff>
--- a/doc/cahier des charges Cliiink.docx
+++ b/doc/cahier des charges Cliiink.docx
@@ -349,39 +349,19 @@
             <w:sdtContent>
               <w:p>
                 <w:r>
-                  <w:rPr>
-                    <w:rStyle w:val="SubtitleChar"/>
-                    <w:b w:val="0"/>
-                  </w:rPr>
-                  <w:fldChar w:fldCharType="begin"/>
+                  <w:t xml:space="preserve"> </w:t>
                 </w:r>
                 <w:r>
-                  <w:rPr>
-                    <w:rStyle w:val="SubtitleChar"/>
-                    <w:b w:val="0"/>
-                  </w:rPr>
-                  <w:instrText xml:space="preserve"> DATE  \@ "MMMM d"  \* MERGEFORMAT </w:instrText>
+                  <w:t>OCTOBR</w:t>
                 </w:r>
                 <w:r>
-                  <w:rPr>
-                    <w:rStyle w:val="SubtitleChar"/>
-                    <w:b w:val="0"/>
-                  </w:rPr>
-                  <w:fldChar w:fldCharType="separate"/>
+                  <w:t>E</w:t>
                 </w:r>
                 <w:r>
-                  <w:rPr>
-                    <w:rStyle w:val="SubtitleChar"/>
-                    <w:noProof/>
-                  </w:rPr>
-                  <w:t>OCTOBRE 2020</w:t>
+                  <w:t xml:space="preserve"> </w:t>
                 </w:r>
                 <w:r>
-                  <w:rPr>
-                    <w:rStyle w:val="SubtitleChar"/>
-                    <w:b w:val="0"/>
-                  </w:rPr>
-                  <w:fldChar w:fldCharType="end"/>
+                  <w:t>2020</w:t>
                 </w:r>
               </w:p>
             </w:sdtContent>
@@ -481,13 +461,7 @@
               <w:rPr>
                 <w:lang w:val="fr-FR"/>
               </w:rPr>
-              <w:t>Lucas CLAV</w:t>
-            </w:r>
-            <w:r>
-              <w:rPr>
-                <w:lang w:val="fr-FR"/>
-              </w:rPr>
-              <w:t>E</w:t>
+              <w:t>Lucas CLAVE</w:t>
             </w:r>
           </w:p>
           <w:p>
@@ -630,7 +604,7 @@
           <w:noProof/>
         </w:rPr>
         <w:drawing>
-          <wp:anchor distT="0" distB="0" distL="114300" distR="114300" simplePos="0" relativeHeight="251661312" behindDoc="0" locked="0" layoutInCell="1" allowOverlap="1" wp14:anchorId="11B718AA" wp14:editId="2B386EDB">
+          <wp:anchor distT="0" distB="0" distL="114300" distR="114300" simplePos="0" relativeHeight="251661312" behindDoc="0" locked="0" layoutInCell="1" allowOverlap="1" wp14:anchorId="11B718AA" wp14:editId="7D4A2E66">
             <wp:simplePos x="0" y="0"/>
             <wp:positionH relativeFrom="column">
               <wp:posOffset>4364355</wp:posOffset>
@@ -702,7 +676,7 @@
         <mc:AlternateContent>
           <mc:Choice Requires="wps">
             <w:drawing>
-              <wp:anchor distT="0" distB="0" distL="114300" distR="114300" simplePos="0" relativeHeight="251660288" behindDoc="1" locked="0" layoutInCell="1" allowOverlap="1" wp14:anchorId="09F41014" wp14:editId="76D09D0F">
+              <wp:anchor distT="0" distB="0" distL="114300" distR="114300" simplePos="0" relativeHeight="251660288" behindDoc="1" locked="0" layoutInCell="1" allowOverlap="1" wp14:anchorId="09F41014" wp14:editId="056A1E06">
                 <wp:simplePos x="0" y="0"/>
                 <wp:positionH relativeFrom="column">
                   <wp:posOffset>-205105</wp:posOffset>
@@ -767,7 +741,7 @@
           </mc:Choice>
           <mc:Fallback>
             <w:pict>
-              <v:rect w14:anchorId="6C991984" id="Rectangle 3" o:spid="_x0000_s1026" alt="white rectangle for text on cover" style="position:absolute;margin-left:-16.15pt;margin-top:70.9pt;width:310.15pt;height:651pt;z-index:-251656192;visibility:visible;mso-wrap-style:square;mso-width-percent:0;mso-wrap-distance-left:9pt;mso-wrap-distance-top:0;mso-wrap-distance-right:9pt;mso-wrap-distance-bottom:0;mso-position-horizontal:absolute;mso-position-horizontal-relative:text;mso-position-vertical:absolute;mso-position-vertical-relative:page;mso-width-percent:0;mso-width-relative:margin;v-text-anchor:middle" o:gfxdata="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" fillcolor="white [3212]" stroked="f" strokeweight="2pt">
+              <v:rect w14:anchorId="1AA064DE" id="Rectangle 3" o:spid="_x0000_s1026" alt="white rectangle for text on cover" style="position:absolute;margin-left:-16.15pt;margin-top:70.9pt;width:310.15pt;height:651pt;z-index:-251656192;visibility:visible;mso-wrap-style:square;mso-width-percent:0;mso-wrap-distance-left:9pt;mso-wrap-distance-top:0;mso-wrap-distance-right:9pt;mso-wrap-distance-bottom:0;mso-position-horizontal:absolute;mso-position-horizontal-relative:text;mso-position-vertical:absolute;mso-position-vertical-relative:page;mso-width-percent:0;mso-width-relative:margin;v-text-anchor:middle" o:gfxdata="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" fillcolor="white [3212]" stroked="f" strokeweight="2pt">
                 <w10:wrap anchory="page"/>
               </v:rect>
             </w:pict>
@@ -836,8 +810,14 @@
               <w:p>
                 <w:pPr>
                   <w:pStyle w:val="Heading2"/>
+                  <w:rPr>
+                    <w:lang w:val="fr-FR"/>
+                  </w:rPr>
                 </w:pPr>
                 <w:r>
+                  <w:rPr>
+                    <w:lang w:val="fr-FR"/>
+                  </w:rPr>
                   <w:t>Subtitle Text Here</w:t>
                 </w:r>
               </w:p>
@@ -846,6 +826,9 @@
           <w:p>
             <w:pPr>
               <w:pStyle w:val="Content"/>
+              <w:rPr>
+                <w:lang w:val="fr-FR"/>
+              </w:rPr>
             </w:pPr>
           </w:p>
           <w:p>
@@ -859,13 +842,7 @@
               <w:rPr>
                 <w:lang w:val="fr-FR"/>
               </w:rPr>
-              <w:t>L</w:t>
-            </w:r>
-            <w:r>
-              <w:rPr>
-                <w:lang w:val="fr-FR"/>
-              </w:rPr>
-              <w:t>a CACPL (Communauté d’Agglomération Cannes Pays de Lérins)</w:t>
+              <w:t>La CACPL (Communauté d’Agglomération Cannes Pays de Lérins)</w:t>
             </w:r>
           </w:p>
           <w:p>
@@ -1887,6 +1864,7 @@
     <w:lsdException w:name="HTML Sample" w:semiHidden="1" w:unhideWhenUsed="1"/>
     <w:lsdException w:name="HTML Typewriter" w:semiHidden="1" w:unhideWhenUsed="1"/>
     <w:lsdException w:name="HTML Variable" w:semiHidden="1" w:unhideWhenUsed="1"/>
+    <w:lsdException w:name="Normal Table" w:semiHidden="1" w:unhideWhenUsed="1"/>
     <w:lsdException w:name="annotation subject" w:semiHidden="1" w:unhideWhenUsed="1"/>
     <w:lsdException w:name="No List" w:semiHidden="1" w:unhideWhenUsed="1"/>
     <w:lsdException w:name="Outline List 1" w:semiHidden="1" w:unhideWhenUsed="1"/>
@@ -1933,8 +1911,10 @@
     <w:lsdException w:name="Table Subtle 2" w:semiHidden="1" w:unhideWhenUsed="1"/>
     <w:lsdException w:name="Table Web 1" w:semiHidden="1" w:unhideWhenUsed="1"/>
     <w:lsdException w:name="Table Web 2" w:semiHidden="1" w:unhideWhenUsed="1"/>
+    <w:lsdException w:name="Table Web 3" w:semiHidden="1" w:unhideWhenUsed="1"/>
     <w:lsdException w:name="Balloon Text" w:semiHidden="1" w:unhideWhenUsed="1"/>
     <w:lsdException w:name="Table Grid" w:uiPriority="1"/>
+    <w:lsdException w:name="Table Theme" w:semiHidden="1" w:unhideWhenUsed="1"/>
     <w:lsdException w:name="Placeholder Text" w:semiHidden="1" w:unhideWhenUsed="1"/>
     <w:lsdException w:name="No Spacing" w:semiHidden="1" w:unhideWhenUsed="1"/>
     <w:lsdException w:name="Light Shading"/>
@@ -1956,6 +1936,7 @@
     <w:lsdException w:name="Light Grid Accent 1"/>
     <w:lsdException w:name="Medium Shading 1 Accent 1"/>
     <w:lsdException w:name="Medium Shading 2 Accent 1"/>
+    <w:lsdException w:name="Medium List 1 Accent 1"/>
     <w:lsdException w:name="Revision" w:semiHidden="1"/>
     <w:lsdException w:name="List Paragraph" w:semiHidden="1" w:uiPriority="34" w:unhideWhenUsed="1" w:qFormat="1"/>
     <w:lsdException w:name="Quote" w:semiHidden="1" w:uiPriority="29" w:unhideWhenUsed="1" w:qFormat="1"/>
@@ -2641,7 +2622,7 @@
     <w:charset w:val="00"/>
     <w:family w:val="swiss"/>
     <w:pitch w:val="variable"/>
-    <w:sig w:usb0="E0002AFF" w:usb1="4000ACFF" w:usb2="00000001" w:usb3="00000000" w:csb0="000001FF" w:csb1="00000000"/>
+    <w:sig w:usb0="E4002EFF" w:usb1="C000247B" w:usb2="00000009" w:usb3="00000000" w:csb0="000001FF" w:csb1="00000000"/>
   </w:font>
   <w:font w:name="MS Mincho">
     <w:altName w:val="ＭＳ 明朝"/>
@@ -2663,7 +2644,7 @@
     <w:charset w:val="00"/>
     <w:family w:val="roman"/>
     <w:pitch w:val="variable"/>
-    <w:sig w:usb0="E0002AFF" w:usb1="C0007843" w:usb2="00000009" w:usb3="00000000" w:csb0="000001FF" w:csb1="00000000"/>
+    <w:sig w:usb0="E0002EFF" w:usb1="C000785B" w:usb2="00000009" w:usb3="00000000" w:csb0="000001FF" w:csb1="00000000"/>
   </w:font>
   <w:font w:name="Wingdings">
     <w:panose1 w:val="05000000000000000000"/>
@@ -2684,7 +2665,7 @@
     <w:charset w:val="00"/>
     <w:family w:val="swiss"/>
     <w:pitch w:val="variable"/>
-    <w:sig w:usb0="E0002AFF" w:usb1="C0007843" w:usb2="00000009" w:usb3="00000000" w:csb0="000001FF" w:csb1="00000000"/>
+    <w:sig w:usb0="E0002EFF" w:usb1="C000785B" w:usb2="00000009" w:usb3="00000000" w:csb0="000001FF" w:csb1="00000000"/>
   </w:font>
   <w:font w:name="MS Gothic">
     <w:altName w:val="ＭＳ ゴシック"/>
@@ -2706,7 +2687,7 @@
     <w:charset w:val="00"/>
     <w:family w:val="swiss"/>
     <w:pitch w:val="variable"/>
-    <w:sig w:usb0="A0002AEF" w:usb1="4000207B" w:usb2="00000000" w:usb3="00000000" w:csb0="000001FF" w:csb1="00000000"/>
+    <w:sig w:usb0="E4002EFF" w:usb1="C000247B" w:usb2="00000009" w:usb3="00000000" w:csb0="000001FF" w:csb1="00000000"/>
   </w:font>
 </w:fonts>
 </file>
@@ -2729,6 +2710,8 @@
   <w:rsids>
     <w:rsidRoot w:val="009D2604"/>
     <w:rsid w:val="009D2604"/>
+    <w:rsid w:val="00A66D04"/>
+    <w:rsid w:val="00CD5045"/>
   </w:rsids>
   <m:mathPr>
     <m:mathFont m:val="Cambria Math"/>
@@ -3211,26 +3194,8 @@
   <w:style w:type="paragraph" w:customStyle="1" w:styleId="257B2B26ED154BAAAB13B486300790BB">
     <w:name w:val="257B2B26ED154BAAAB13B486300790BB"/>
   </w:style>
-  <w:style w:type="paragraph" w:customStyle="1" w:styleId="FC9B342B83384381B5F1D8558CF32035">
-    <w:name w:val="FC9B342B83384381B5F1D8558CF32035"/>
-  </w:style>
-  <w:style w:type="paragraph" w:customStyle="1" w:styleId="9520071B8C9748669CA2F265928624EA">
-    <w:name w:val="9520071B8C9748669CA2F265928624EA"/>
-  </w:style>
   <w:style w:type="paragraph" w:customStyle="1" w:styleId="001150F1974C4BECAEEAE17E87EA64FC">
     <w:name w:val="001150F1974C4BECAEEAE17E87EA64FC"/>
-  </w:style>
-  <w:style w:type="paragraph" w:customStyle="1" w:styleId="051023A7459342D7A17D7B46B6909E7A">
-    <w:name w:val="051023A7459342D7A17D7B46B6909E7A"/>
-  </w:style>
-  <w:style w:type="paragraph" w:customStyle="1" w:styleId="CB9336904E7A4F89BC2ACBFD07EE7536">
-    <w:name w:val="CB9336904E7A4F89BC2ACBFD07EE7536"/>
-  </w:style>
-  <w:style w:type="paragraph" w:customStyle="1" w:styleId="F49D8A6AAE144D86886A1111ECC85FBA">
-    <w:name w:val="F49D8A6AAE144D86886A1111ECC85FBA"/>
-  </w:style>
-  <w:style w:type="paragraph" w:customStyle="1" w:styleId="4E2540124E2040DE883B2C419E9811EB">
-    <w:name w:val="4E2540124E2040DE883B2C419E9811EB"/>
   </w:style>
 </w:styles>
 </file>

</xml_diff>

<commit_message>
Modification cahier des charges et arborescence
</commit_message>
<xml_diff>
--- a/doc/cahier des charges Cliiink.docx
+++ b/doc/cahier des charges Cliiink.docx
@@ -157,16 +157,8 @@
                                     <w:rPr>
                                       <w:lang w:val="fr-FR"/>
                                     </w:rPr>
-                                    <w:t xml:space="preserve">Stage </w:t>
+                                    <w:t>Stage Cliiink</w:t>
                                   </w:r>
-                                  <w:proofErr w:type="spellStart"/>
-                                  <w:r>
-                                    <w:rPr>
-                                      <w:lang w:val="fr-FR"/>
-                                    </w:rPr>
-                                    <w:t>Cliiink</w:t>
-                                  </w:r>
-                                  <w:proofErr w:type="spellEnd"/>
                                 </w:p>
                               </w:txbxContent>
                             </wps:txbx>
@@ -217,16 +209,8 @@
                               <w:rPr>
                                 <w:lang w:val="fr-FR"/>
                               </w:rPr>
-                              <w:t xml:space="preserve">Stage </w:t>
+                              <w:t>Stage Cliiink</w:t>
                             </w:r>
-                            <w:proofErr w:type="spellStart"/>
-                            <w:r>
-                              <w:rPr>
-                                <w:lang w:val="fr-FR"/>
-                              </w:rPr>
-                              <w:t>Cliiink</w:t>
-                            </w:r>
-                            <w:proofErr w:type="spellEnd"/>
                           </w:p>
                         </w:txbxContent>
                       </v:textbox>
@@ -772,20 +756,10 @@
         <w:pStyle w:val="Heading1"/>
         <w:spacing w:after="240"/>
       </w:pPr>
-      <w:proofErr w:type="spellStart"/>
       <w:r>
         <w:lastRenderedPageBreak/>
-        <w:t>Contexte</w:t>
-      </w:r>
-      <w:proofErr w:type="spellEnd"/>
-      <w:r>
-        <w:t xml:space="preserve"> et </w:t>
-      </w:r>
-      <w:proofErr w:type="spellStart"/>
-      <w:r>
-        <w:t>objectif</w:t>
-      </w:r>
-      <w:proofErr w:type="spellEnd"/>
+        <w:t>Contexte et objectif</w:t>
+      </w:r>
     </w:p>
     <w:p>
       <w:pPr>
@@ -798,7 +772,43 @@
         <w:rPr>
           <w:lang w:val="fr-FR"/>
         </w:rPr>
-        <w:t xml:space="preserve">La CACPL (Communauté d’Agglomération Cannes Pays de Lérins) dispose d’un jeu de données référençant l’ensemble des conteneurs et incinérateurs pour Cannes, Le Cannet, Mandelieu-la-Napoule, Mougins et Théoule-sur-Mer. </w:t>
+        <w:t>La CACPL (Communauté d’Agglomération Cannes Pays de Lérins)</w:t>
+      </w:r>
+      <w:r>
+        <w:rPr>
+          <w:lang w:val="fr-FR"/>
+        </w:rPr>
+        <w:t xml:space="preserve"> gère </w:t>
+      </w:r>
+      <w:r>
+        <w:rPr>
+          <w:lang w:val="fr-FR"/>
+        </w:rPr>
+        <w:t>la collecte et le traitement des déchets de C</w:t>
+      </w:r>
+      <w:r>
+        <w:rPr>
+          <w:lang w:val="fr-FR"/>
+        </w:rPr>
+        <w:t>annes, Le Cannet, Mandelieu-la-Napoule, Mougins et Théoule-sur-Mer</w:t>
+      </w:r>
+      <w:r>
+        <w:rPr>
+          <w:lang w:val="fr-FR"/>
+        </w:rPr>
+        <w:t xml:space="preserve">. Elle souhaite être orientée dans sa gestion actuelle et disposer d’un tableau de bord pour mieux appréhender </w:t>
+      </w:r>
+      <w:r>
+        <w:rPr>
+          <w:lang w:val="fr-FR"/>
+        </w:rPr>
+        <w:t>plusieurs facteurs de performance et d’optimisation à apporter à leur environnement actuel (en particulier quant au dispositif Cliiink, la r</w:t>
+      </w:r>
+      <w:r>
+        <w:rPr>
+          <w:lang w:val="fr-FR"/>
+        </w:rPr>
+        <w:t>épartition actuelle des collecteurs de déchets, l’impact des professionnels dans la collecte).</w:t>
       </w:r>
     </w:p>
     <w:p>
@@ -812,19 +822,89 @@
         <w:rPr>
           <w:lang w:val="fr-FR"/>
         </w:rPr>
-        <w:t>Elle souhaite une interface graphique permettant l’accès et la manipulation de ces données, en particulier au travers de statistiques détaillées.</w:t>
+        <w:t>E</w:t>
+      </w:r>
+      <w:r>
+        <w:rPr>
+          <w:lang w:val="fr-FR"/>
+        </w:rPr>
+        <w:t xml:space="preserve">lle </w:t>
+      </w:r>
+      <w:r>
+        <w:rPr>
+          <w:lang w:val="fr-FR"/>
+        </w:rPr>
+        <w:t xml:space="preserve">dispose </w:t>
+      </w:r>
+      <w:r>
+        <w:rPr>
+          <w:lang w:val="fr-FR"/>
+        </w:rPr>
+        <w:t xml:space="preserve">à cet effet </w:t>
+      </w:r>
+      <w:r>
+        <w:rPr>
+          <w:lang w:val="fr-FR"/>
+        </w:rPr>
+        <w:t>d</w:t>
+      </w:r>
+      <w:r>
+        <w:rPr>
+          <w:lang w:val="fr-FR"/>
+        </w:rPr>
+        <w:t>e</w:t>
+      </w:r>
+      <w:r>
+        <w:rPr>
+          <w:lang w:val="fr-FR"/>
+        </w:rPr>
+        <w:t xml:space="preserve"> jeu</w:t>
+      </w:r>
+      <w:r>
+        <w:rPr>
+          <w:lang w:val="fr-FR"/>
+        </w:rPr>
+        <w:t>x</w:t>
+      </w:r>
+      <w:r>
+        <w:rPr>
+          <w:lang w:val="fr-FR"/>
+        </w:rPr>
+        <w:t xml:space="preserve"> de données référençant l’ensemble des conteneurs et incinérateurs</w:t>
+      </w:r>
+      <w:r>
+        <w:rPr>
+          <w:lang w:val="fr-FR"/>
+        </w:rPr>
+        <w:t xml:space="preserve"> de l’agglomération</w:t>
+      </w:r>
+      <w:r>
+        <w:rPr>
+          <w:lang w:val="fr-FR"/>
+        </w:rPr>
+        <w:t xml:space="preserve"> ainsi que l’évolution d</w:t>
+      </w:r>
+      <w:r>
+        <w:rPr>
+          <w:lang w:val="fr-FR"/>
+        </w:rPr>
+        <w:t>e leur utilisation dans le temps.</w:t>
       </w:r>
     </w:p>
     <w:p>
       <w:pPr>
         <w:pStyle w:val="Heading1"/>
         <w:spacing w:after="240"/>
+        <w:rPr>
+          <w:lang w:val="fr-FR"/>
+        </w:rPr>
       </w:pPr>
-      <w:proofErr w:type="spellStart"/>
-      <w:r>
+      <w:r>
+        <w:rPr>
+          <w:lang w:val="fr-FR"/>
+        </w:rPr>
         <w:t>Objet</w:t>
       </w:r>
-      <w:proofErr w:type="spellEnd"/>
     </w:p>
     <w:p>
       <w:pPr>
@@ -837,13 +917,55 @@
         <w:rPr>
           <w:lang w:val="fr-FR"/>
         </w:rPr>
-        <w:t>Notre mission s’astreint à</w:t>
-      </w:r>
-      <w:r>
-        <w:rPr>
-          <w:lang w:val="fr-FR"/>
-        </w:rPr>
-        <w:t xml:space="preserve"> ces différentes tâches :</w:t>
+        <w:t xml:space="preserve">Dans cet objectif de conseil auprès de </w:t>
+      </w:r>
+      <w:r>
+        <w:rPr>
+          <w:lang w:val="fr-FR"/>
+        </w:rPr>
+        <w:t>l</w:t>
+      </w:r>
+      <w:r>
+        <w:rPr>
+          <w:lang w:val="fr-FR"/>
+        </w:rPr>
+        <w:t>a CACPL, n</w:t>
+      </w:r>
+      <w:r>
+        <w:rPr>
+          <w:lang w:val="fr-FR"/>
+        </w:rPr>
+        <w:t>otre mission s’</w:t>
+      </w:r>
+      <w:r>
+        <w:rPr>
+          <w:lang w:val="fr-FR"/>
+        </w:rPr>
+        <w:t>oriente autour de</w:t>
+      </w:r>
+      <w:r>
+        <w:rPr>
+          <w:lang w:val="fr-FR"/>
+        </w:rPr>
+        <w:t>s</w:t>
+      </w:r>
+      <w:r>
+        <w:rPr>
+          <w:lang w:val="fr-FR"/>
+        </w:rPr>
+        <w:t xml:space="preserve"> tâches</w:t>
+      </w:r>
+      <w:r>
+        <w:rPr>
+          <w:lang w:val="fr-FR"/>
+        </w:rPr>
+        <w:t xml:space="preserve"> suivantes</w:t>
+      </w:r>
+      <w:r>
+        <w:rPr>
+          <w:lang w:val="fr-FR"/>
+        </w:rPr>
+        <w:t> :</w:t>
       </w:r>
     </w:p>
     <w:p>
@@ -857,19 +979,11 @@
           <w:lang w:val="fr-FR"/>
         </w:rPr>
       </w:pPr>
-      <w:proofErr w:type="gramStart"/>
-      <w:r>
-        <w:rPr>
-          <w:lang w:val="fr-FR"/>
-        </w:rPr>
-        <w:t>l’exploitation</w:t>
-      </w:r>
-      <w:proofErr w:type="gramEnd"/>
-      <w:r>
-        <w:rPr>
-          <w:lang w:val="fr-FR"/>
-        </w:rPr>
-        <w:t xml:space="preserve"> des données fournies</w:t>
+      <w:r>
+        <w:rPr>
+          <w:lang w:val="fr-FR"/>
+        </w:rPr>
+        <w:t>l’exploitation des données fournies</w:t>
       </w:r>
     </w:p>
     <w:p>
@@ -883,19 +997,11 @@
           <w:lang w:val="fr-FR"/>
         </w:rPr>
       </w:pPr>
-      <w:proofErr w:type="gramStart"/>
-      <w:r>
-        <w:rPr>
-          <w:lang w:val="fr-FR"/>
-        </w:rPr>
-        <w:t>leur</w:t>
-      </w:r>
-      <w:proofErr w:type="gramEnd"/>
-      <w:r>
-        <w:rPr>
-          <w:lang w:val="fr-FR"/>
-        </w:rPr>
-        <w:t xml:space="preserve"> nettoyage préalable (détection d’anomalies)</w:t>
+      <w:r>
+        <w:rPr>
+          <w:lang w:val="fr-FR"/>
+        </w:rPr>
+        <w:t>leur nettoyage préalable (détection d’anomalies)</w:t>
       </w:r>
     </w:p>
     <w:p>
@@ -909,19 +1015,11 @@
           <w:lang w:val="fr-FR"/>
         </w:rPr>
       </w:pPr>
-      <w:proofErr w:type="gramStart"/>
-      <w:r>
-        <w:rPr>
-          <w:lang w:val="fr-FR"/>
-        </w:rPr>
-        <w:t>leur</w:t>
-      </w:r>
-      <w:proofErr w:type="gramEnd"/>
-      <w:r>
-        <w:rPr>
-          <w:lang w:val="fr-FR"/>
-        </w:rPr>
-        <w:t xml:space="preserve"> transfert sur un SGBD (Système de Gestion de Base de Données) adéquat en données structurées</w:t>
+      <w:r>
+        <w:rPr>
+          <w:lang w:val="fr-FR"/>
+        </w:rPr>
+        <w:t>leur transfert sur un SGBD (Système de Gestion de Base de Données) adéquat en données structurées</w:t>
       </w:r>
     </w:p>
     <w:p>
@@ -935,19 +1033,11 @@
           <w:lang w:val="fr-FR"/>
         </w:rPr>
       </w:pPr>
-      <w:proofErr w:type="gramStart"/>
-      <w:r>
-        <w:rPr>
-          <w:lang w:val="fr-FR"/>
-        </w:rPr>
-        <w:t>l’établissement</w:t>
-      </w:r>
-      <w:proofErr w:type="gramEnd"/>
-      <w:r>
-        <w:rPr>
-          <w:lang w:val="fr-FR"/>
-        </w:rPr>
-        <w:t xml:space="preserve"> de statistiques sous format simplifié</w:t>
+      <w:r>
+        <w:rPr>
+          <w:lang w:val="fr-FR"/>
+        </w:rPr>
+        <w:t>la récupération de jeux de données complémentaires</w:t>
       </w:r>
     </w:p>
     <w:p>
@@ -961,19 +1051,59 @@
           <w:lang w:val="fr-FR"/>
         </w:rPr>
       </w:pPr>
-      <w:proofErr w:type="gramStart"/>
-      <w:r>
-        <w:rPr>
-          <w:lang w:val="fr-FR"/>
-        </w:rPr>
-        <w:t>leur</w:t>
-      </w:r>
-      <w:proofErr w:type="gramEnd"/>
-      <w:r>
-        <w:rPr>
-          <w:lang w:val="fr-FR"/>
-        </w:rPr>
-        <w:t xml:space="preserve"> exploitation via une interface simplifiée</w:t>
+      <w:r>
+        <w:rPr>
+          <w:lang w:val="fr-FR"/>
+        </w:rPr>
+        <w:t>l’établissement de statistiques</w:t>
+      </w:r>
+      <w:r>
+        <w:rPr>
+          <w:lang w:val="fr-FR"/>
+        </w:rPr>
+        <w:t xml:space="preserve"> et graphiques</w:t>
+      </w:r>
+      <w:r>
+        <w:rPr>
+          <w:lang w:val="fr-FR"/>
+        </w:rPr>
+        <w:t xml:space="preserve"> pertinents</w:t>
+      </w:r>
+    </w:p>
+    <w:p>
+      <w:pPr>
+        <w:pStyle w:val="Content"/>
+        <w:numPr>
+          <w:ilvl w:val="0"/>
+          <w:numId w:val="1"/>
+        </w:numPr>
+        <w:rPr>
+          <w:lang w:val="fr-FR"/>
+        </w:rPr>
+      </w:pPr>
+      <w:r>
+        <w:rPr>
+          <w:lang w:val="fr-FR"/>
+        </w:rPr>
+        <w:t>leur exploitation via une interface simplifiée</w:t>
+      </w:r>
+    </w:p>
+    <w:p>
+      <w:pPr>
+        <w:pStyle w:val="Content"/>
+        <w:numPr>
+          <w:ilvl w:val="0"/>
+          <w:numId w:val="1"/>
+        </w:numPr>
+        <w:rPr>
+          <w:lang w:val="fr-FR"/>
+        </w:rPr>
+      </w:pPr>
+      <w:r>
+        <w:rPr>
+          <w:lang w:val="fr-FR"/>
+        </w:rPr>
+        <w:t xml:space="preserve">la mise en avant de facteurs significatifs de performance et d’optimisation </w:t>
       </w:r>
     </w:p>
     <w:p>
@@ -997,6 +1127,12 @@
         </w:rPr>
         <w:t>Nous n’assurons pas l’exploitation ni la maintenance du projet. De même, nous laissons la charge à la CACPL de l’hébergement du service et de sa sécurisation, de la disposition du serveur dédié et de sa configuration, et des éventuels transferts vers d’autres solutions logicielles</w:t>
       </w:r>
+      <w:r>
+        <w:rPr>
+          <w:lang w:val="fr-FR"/>
+        </w:rPr>
+        <w:t>.</w:t>
+      </w:r>
     </w:p>
     <w:p>
       <w:pPr>
@@ -1008,13 +1144,11 @@
     </w:p>
     <w:p>
       <w:pPr>
-        <w:pStyle w:val="Heading1"/>
         <w:rPr>
           <w:lang w:val="fr-FR"/>
         </w:rPr>
       </w:pPr>
     </w:p>
-    <w:p/>
     <w:tbl>
       <w:tblPr>
         <w:tblW w:w="9999" w:type="dxa"/>
@@ -1296,6 +1430,18 @@
               </w:rPr>
               <w:t xml:space="preserve">Semaine 1 : </w:t>
             </w:r>
+            <w:r>
+              <w:rPr>
+                <w:lang w:val="fr-FR"/>
+              </w:rPr>
+              <w:t xml:space="preserve">formalisation du contexte et des attentes, établissement du cahier des charges, de la chronologie des activités et de leur répartition </w:t>
+            </w:r>
+            <w:r>
+              <w:rPr>
+                <w:lang w:val="fr-FR"/>
+              </w:rPr>
+              <w:t>et organisation des environnements et méthodologies de travail</w:t>
+            </w:r>
           </w:p>
           <w:p>
             <w:pPr>
@@ -1314,6 +1460,42 @@
               </w:rPr>
               <w:t>Semaine 2 :</w:t>
             </w:r>
+            <w:r>
+              <w:rPr>
+                <w:lang w:val="fr-FR"/>
+              </w:rPr>
+              <w:t xml:space="preserve"> exploitation des jeux de données fournis et</w:t>
+            </w:r>
+            <w:r>
+              <w:rPr>
+                <w:lang w:val="fr-FR"/>
+              </w:rPr>
+              <w:t xml:space="preserve"> </w:t>
+            </w:r>
+            <w:r>
+              <w:rPr>
+                <w:lang w:val="fr-FR"/>
+              </w:rPr>
+              <w:t>recherche de données</w:t>
+            </w:r>
+            <w:r>
+              <w:rPr>
+                <w:lang w:val="fr-FR"/>
+              </w:rPr>
+              <w:t xml:space="preserve"> complémentaires, </w:t>
+            </w:r>
+            <w:r>
+              <w:rPr>
+                <w:lang w:val="fr-FR"/>
+              </w:rPr>
+              <w:t>transfert vers une base de données</w:t>
+            </w:r>
+            <w:r>
+              <w:rPr>
+                <w:lang w:val="fr-FR"/>
+              </w:rPr>
+              <w:t xml:space="preserve"> et création des premières statistiques</w:t>
+            </w:r>
           </w:p>
           <w:p>
             <w:pPr>
@@ -1332,6 +1514,24 @@
               </w:rPr>
               <w:t>Semaine 3 :</w:t>
             </w:r>
+            <w:r>
+              <w:rPr>
+                <w:lang w:val="fr-FR"/>
+              </w:rPr>
+              <w:t xml:space="preserve"> création de l’interface graphique de visualisation et de manipulation des données</w:t>
+            </w:r>
+            <w:r>
+              <w:rPr>
+                <w:lang w:val="fr-FR"/>
+              </w:rPr>
+              <w:t xml:space="preserve">, du tableau de bord associé </w:t>
+            </w:r>
+            <w:r>
+              <w:rPr>
+                <w:lang w:val="fr-FR"/>
+              </w:rPr>
+              <w:t>et création du service accessible à distance</w:t>
+            </w:r>
           </w:p>
           <w:p>
             <w:pPr>
@@ -1349,6 +1549,18 @@
                 <w:lang w:val="fr-FR"/>
               </w:rPr>
               <w:t>Semaine 4 :</w:t>
+            </w:r>
+            <w:r>
+              <w:rPr>
+                <w:lang w:val="fr-FR"/>
+              </w:rPr>
+              <w:t xml:space="preserve"> analyse</w:t>
+            </w:r>
+            <w:r>
+              <w:rPr>
+                <w:lang w:val="fr-FR"/>
+              </w:rPr>
+              <w:t xml:space="preserve"> et mesure des indicateurs de performance et d’optimisation</w:t>
             </w:r>
           </w:p>
         </w:tc>
@@ -2510,7 +2722,7 @@
     <w:charset w:val="00"/>
     <w:family w:val="swiss"/>
     <w:pitch w:val="variable"/>
-    <w:sig w:usb0="E0002AFF" w:usb1="4000ACFF" w:usb2="00000001" w:usb3="00000000" w:csb0="000001FF" w:csb1="00000000"/>
+    <w:sig w:usb0="E4002EFF" w:usb1="C000247B" w:usb2="00000009" w:usb3="00000000" w:csb0="000001FF" w:csb1="00000000"/>
   </w:font>
   <w:font w:name="MS Mincho">
     <w:altName w:val="ＭＳ 明朝"/>
@@ -2532,7 +2744,7 @@
     <w:charset w:val="00"/>
     <w:family w:val="roman"/>
     <w:pitch w:val="variable"/>
-    <w:sig w:usb0="E0002AFF" w:usb1="C0007843" w:usb2="00000009" w:usb3="00000000" w:csb0="000001FF" w:csb1="00000000"/>
+    <w:sig w:usb0="E0002EFF" w:usb1="C000785B" w:usb2="00000009" w:usb3="00000000" w:csb0="000001FF" w:csb1="00000000"/>
   </w:font>
   <w:font w:name="Wingdings">
     <w:panose1 w:val="05000000000000000000"/>
@@ -2553,7 +2765,7 @@
     <w:charset w:val="00"/>
     <w:family w:val="swiss"/>
     <w:pitch w:val="variable"/>
-    <w:sig w:usb0="E0002AFF" w:usb1="C0007843" w:usb2="00000009" w:usb3="00000000" w:csb0="000001FF" w:csb1="00000000"/>
+    <w:sig w:usb0="E0002EFF" w:usb1="C000785B" w:usb2="00000009" w:usb3="00000000" w:csb0="000001FF" w:csb1="00000000"/>
   </w:font>
   <w:font w:name="MS Gothic">
     <w:altName w:val="ＭＳ ゴシック"/>
@@ -2575,7 +2787,7 @@
     <w:charset w:val="00"/>
     <w:family w:val="swiss"/>
     <w:pitch w:val="variable"/>
-    <w:sig w:usb0="A0002AEF" w:usb1="4000207B" w:usb2="00000000" w:usb3="00000000" w:csb0="000001FF" w:csb1="00000000"/>
+    <w:sig w:usb0="E4002EFF" w:usb1="C000247B" w:usb2="00000009" w:usb3="00000000" w:csb0="000001FF" w:csb1="00000000"/>
   </w:font>
 </w:fonts>
 </file>
@@ -2599,6 +2811,7 @@
     <w:rsidRoot w:val="009D2604"/>
     <w:rsid w:val="009D2604"/>
     <w:rsid w:val="00A0681D"/>
+    <w:rsid w:val="00A353A5"/>
     <w:rsid w:val="00A66D04"/>
     <w:rsid w:val="00B64531"/>
     <w:rsid w:val="00CD5045"/>
@@ -3084,9 +3297,6 @@
   <w:style w:type="paragraph" w:customStyle="1" w:styleId="257B2B26ED154BAAAB13B486300790BB">
     <w:name w:val="257B2B26ED154BAAAB13B486300790BB"/>
   </w:style>
-  <w:style w:type="paragraph" w:customStyle="1" w:styleId="001150F1974C4BECAEEAE17E87EA64FC">
-    <w:name w:val="001150F1974C4BECAEEAE17E87EA64FC"/>
-  </w:style>
 </w:styles>
 </file>
 

</xml_diff>